<commit_message>
Update Các giao diện dự kiến của admin.docx
</commit_message>
<xml_diff>
--- a/Các giao diện dự kiến của admin.docx
+++ b/Các giao diện dự kiến của admin.docx
@@ -47,6 +47,20 @@
       <w:pPr>
         <w:pStyle w:val="ListParagraph"/>
         <w:numPr>
+          <w:ilvl w:val="1"/>
+          <w:numId w:val="1"/>
+        </w:numPr>
+      </w:pPr>
+      <w:r>
+        <w:t>Thông báo hết item</w:t>
+      </w:r>
+      <w:bookmarkStart w:id="0" w:name="_GoBack"/>
+      <w:bookmarkEnd w:id="0"/>
+    </w:p>
+    <w:p>
+      <w:pPr>
+        <w:pStyle w:val="ListParagraph"/>
+        <w:numPr>
           <w:ilvl w:val="0"/>
           <w:numId w:val="1"/>
         </w:numPr>
@@ -210,8 +224,6 @@
       <w:r>
         <w:t>Giảm trực tiếp k đồng</w:t>
       </w:r>
-      <w:bookmarkStart w:id="0" w:name="_GoBack"/>
-      <w:bookmarkEnd w:id="0"/>
     </w:p>
     <w:p>
       <w:pPr>

</xml_diff>